<commit_message>
Ajout de la partie VPN création
</commit_message>
<xml_diff>
--- a/documentation_technique/Procedure_Creation-Suppression_User.docx
+++ b/documentation_technique/Procedure_Creation-Suppression_User.docx
@@ -18,6 +18,15 @@
     </w:p>
     <w:sdt>
       <w:sdtPr>
+        <w:rPr>
+          <w:rFonts w:asciiTheme="minorHAnsi" w:eastAsiaTheme="minorHAnsi" w:hAnsiTheme="minorHAnsi" w:cstheme="minorBidi"/>
+          <w:color w:val="auto"/>
+          <w:kern w:val="2"/>
+          <w:sz w:val="22"/>
+          <w:szCs w:val="22"/>
+          <w:lang w:eastAsia="en-US"/>
+          <w14:ligatures w14:val="standardContextual"/>
+        </w:rPr>
         <w:id w:val="431475573"/>
         <w:docPartObj>
           <w:docPartGallery w:val="Table of Contents"/>
@@ -26,15 +35,8 @@
       </w:sdtPr>
       <w:sdtEndPr>
         <w:rPr>
-          <w:rFonts w:asciiTheme="minorHAnsi" w:eastAsiaTheme="minorHAnsi" w:hAnsiTheme="minorHAnsi" w:cstheme="minorBidi"/>
           <w:b/>
           <w:bCs/>
-          <w:color w:val="auto"/>
-          <w:kern w:val="2"/>
-          <w:sz w:val="22"/>
-          <w:szCs w:val="22"/>
-          <w:lang w:eastAsia="en-US"/>
-          <w14:ligatures w14:val="standardContextual"/>
         </w:rPr>
       </w:sdtEndPr>
       <w:sdtContent>
@@ -468,21 +470,7 @@
           <w:rStyle w:val="normaltextrun"/>
           <w:rFonts w:cstheme="minorHAnsi"/>
         </w:rPr>
-        <w:t>Création d</w:t>
-      </w:r>
-      <w:r>
-        <w:rPr>
-          <w:rStyle w:val="normaltextrun"/>
-          <w:rFonts w:cstheme="minorHAnsi"/>
-        </w:rPr>
-        <w:t>’un</w:t>
-      </w:r>
-      <w:r>
-        <w:rPr>
-          <w:rStyle w:val="normaltextrun"/>
-          <w:rFonts w:cstheme="minorHAnsi"/>
-        </w:rPr>
-        <w:t xml:space="preserve"> nouvel utilisateur</w:t>
+        <w:t>Création d’un nouvel utilisateur</w:t>
       </w:r>
       <w:r>
         <w:rPr>
@@ -506,6 +494,7 @@
       <w:r>
         <w:rPr>
           <w:rFonts w:ascii="Segoe UI" w:hAnsi="Segoe UI" w:cs="Segoe UI"/>
+          <w:noProof/>
           <w:sz w:val="18"/>
           <w:szCs w:val="18"/>
         </w:rPr>
@@ -613,6 +602,7 @@
       </w:pPr>
       <w:r>
         <w:rPr>
+          <w:noProof/>
           <w:sz w:val="24"/>
           <w:szCs w:val="24"/>
         </w:rPr>
@@ -699,6 +689,9 @@
     </w:p>
     <w:p>
       <w:r>
+        <w:rPr>
+          <w:noProof/>
+        </w:rPr>
         <w:drawing>
           <wp:inline distT="0" distB="0" distL="0" distR="0" wp14:anchorId="3728EFFA" wp14:editId="388B0FCE">
             <wp:extent cx="5649113" cy="4934639"/>
@@ -738,6 +731,9 @@
     </w:p>
     <w:p>
       <w:r>
+        <w:rPr>
+          <w:noProof/>
+        </w:rPr>
         <w:lastRenderedPageBreak/>
         <w:drawing>
           <wp:inline distT="0" distB="0" distL="0" distR="0" wp14:anchorId="51FE1978" wp14:editId="1C24021D">
@@ -842,6 +838,9 @@
     </w:p>
     <w:p>
       <w:r>
+        <w:rPr>
+          <w:noProof/>
+        </w:rPr>
         <w:drawing>
           <wp:inline distT="0" distB="0" distL="0" distR="0" wp14:anchorId="2F70ACF6" wp14:editId="10A81F6E">
             <wp:extent cx="1076475" cy="1019317"/>
@@ -927,6 +926,9 @@
     </w:p>
     <w:p>
       <w:r>
+        <w:rPr>
+          <w:noProof/>
+        </w:rPr>
         <w:lastRenderedPageBreak/>
         <w:drawing>
           <wp:inline distT="0" distB="0" distL="0" distR="0" wp14:anchorId="2D026BC1" wp14:editId="50EC8D6D">
@@ -981,6 +983,9 @@
     </w:p>
     <w:p>
       <w:r>
+        <w:rPr>
+          <w:noProof/>
+        </w:rPr>
         <w:drawing>
           <wp:inline distT="0" distB="0" distL="0" distR="0" wp14:anchorId="61827FD7" wp14:editId="666F468D">
             <wp:extent cx="4982270" cy="1476581"/>
@@ -1026,6 +1031,9 @@
     </w:p>
     <w:p>
       <w:r>
+        <w:rPr>
+          <w:noProof/>
+        </w:rPr>
         <w:lastRenderedPageBreak/>
         <w:drawing>
           <wp:inline distT="0" distB="0" distL="0" distR="0" wp14:anchorId="6D9AFB48" wp14:editId="6DA6EE57">
@@ -1083,6 +1091,9 @@
     </w:p>
     <w:p>
       <w:r>
+        <w:rPr>
+          <w:noProof/>
+        </w:rPr>
         <w:drawing>
           <wp:inline distT="0" distB="0" distL="0" distR="0" wp14:anchorId="498B911D" wp14:editId="0A4AE599">
             <wp:extent cx="3829584" cy="2105319"/>
@@ -1123,10 +1134,296 @@
     <w:p/>
     <w:p>
       <w:pPr>
+        <w:pStyle w:val="Titre2"/>
+      </w:pPr>
+      <w:r>
+        <w:t>1.3 Création du VPN</w:t>
+      </w:r>
+    </w:p>
+    <w:p/>
+    <w:p>
+      <w:r>
+        <w:t>Il faut se connecter au VPN admin puis créer un nouvel utilisateur avec un mot de passe aléatoire puis l’envoyer à l’utilisateur en question.</w:t>
+      </w:r>
+    </w:p>
+    <w:p>
+      <w:r>
+        <w:rPr>
+          <w:noProof/>
+        </w:rPr>
+        <w:lastRenderedPageBreak/>
+        <w:drawing>
+          <wp:inline distT="0" distB="0" distL="0" distR="0" wp14:anchorId="44283B53" wp14:editId="017646FF">
+            <wp:extent cx="5753100" cy="2026920"/>
+            <wp:effectExtent l="0" t="0" r="0" b="0"/>
+            <wp:docPr id="234648506" name="Image 1"/>
+            <wp:cNvGraphicFramePr>
+              <a:graphicFrameLocks xmlns:a="http://schemas.openxmlformats.org/drawingml/2006/main" noChangeAspect="1"/>
+            </wp:cNvGraphicFramePr>
+            <a:graphic xmlns:a="http://schemas.openxmlformats.org/drawingml/2006/main">
+              <a:graphicData uri="http://schemas.openxmlformats.org/drawingml/2006/picture">
+                <pic:pic xmlns:pic="http://schemas.openxmlformats.org/drawingml/2006/picture">
+                  <pic:nvPicPr>
+                    <pic:cNvPr id="0" name="Picture 1"/>
+                    <pic:cNvPicPr>
+                      <a:picLocks noChangeAspect="1" noChangeArrowheads="1"/>
+                    </pic:cNvPicPr>
+                  </pic:nvPicPr>
+                  <pic:blipFill>
+                    <a:blip r:embed="rId14" cstate="print">
+                      <a:extLst>
+                        <a:ext uri="{28A0092B-C50C-407E-A947-70E740481C1C}">
+                          <a14:useLocalDpi xmlns:a14="http://schemas.microsoft.com/office/drawing/2010/main" val="0"/>
+                        </a:ext>
+                      </a:extLst>
+                    </a:blip>
+                    <a:srcRect/>
+                    <a:stretch>
+                      <a:fillRect/>
+                    </a:stretch>
+                  </pic:blipFill>
+                  <pic:spPr bwMode="auto">
+                    <a:xfrm>
+                      <a:off x="0" y="0"/>
+                      <a:ext cx="5753100" cy="2026920"/>
+                    </a:xfrm>
+                    <a:prstGeom prst="rect">
+                      <a:avLst/>
+                    </a:prstGeom>
+                    <a:noFill/>
+                    <a:ln>
+                      <a:noFill/>
+                    </a:ln>
+                  </pic:spPr>
+                </pic:pic>
+              </a:graphicData>
+            </a:graphic>
+          </wp:inline>
+        </w:drawing>
+      </w:r>
+    </w:p>
+    <w:p/>
+    <w:p>
+      <w:r>
+        <w:t xml:space="preserve">Ensuite on choisi la date d’expiration dans 6 mois puis on le mets dans le groupe </w:t>
+      </w:r>
+      <w:proofErr w:type="spellStart"/>
+      <w:r>
+        <w:t>Vpn</w:t>
+      </w:r>
+      <w:proofErr w:type="spellEnd"/>
+      <w:r>
+        <w:t xml:space="preserve"> User et on créer un certificat.</w:t>
+      </w:r>
+    </w:p>
+    <w:p/>
+    <w:p>
+      <w:r>
+        <w:rPr>
+          <w:noProof/>
+        </w:rPr>
+        <w:drawing>
+          <wp:inline distT="0" distB="0" distL="0" distR="0" wp14:anchorId="65F11D12" wp14:editId="7005BC4E">
+            <wp:extent cx="5753100" cy="2918460"/>
+            <wp:effectExtent l="0" t="0" r="0" b="0"/>
+            <wp:docPr id="723037418" name="Image 2"/>
+            <wp:cNvGraphicFramePr>
+              <a:graphicFrameLocks xmlns:a="http://schemas.openxmlformats.org/drawingml/2006/main" noChangeAspect="1"/>
+            </wp:cNvGraphicFramePr>
+            <a:graphic xmlns:a="http://schemas.openxmlformats.org/drawingml/2006/main">
+              <a:graphicData uri="http://schemas.openxmlformats.org/drawingml/2006/picture">
+                <pic:pic xmlns:pic="http://schemas.openxmlformats.org/drawingml/2006/picture">
+                  <pic:nvPicPr>
+                    <pic:cNvPr id="0" name="Picture 2"/>
+                    <pic:cNvPicPr>
+                      <a:picLocks noChangeAspect="1" noChangeArrowheads="1"/>
+                    </pic:cNvPicPr>
+                  </pic:nvPicPr>
+                  <pic:blipFill>
+                    <a:blip r:embed="rId15" cstate="print">
+                      <a:extLst>
+                        <a:ext uri="{28A0092B-C50C-407E-A947-70E740481C1C}">
+                          <a14:useLocalDpi xmlns:a14="http://schemas.microsoft.com/office/drawing/2010/main" val="0"/>
+                        </a:ext>
+                      </a:extLst>
+                    </a:blip>
+                    <a:srcRect/>
+                    <a:stretch>
+                      <a:fillRect/>
+                    </a:stretch>
+                  </pic:blipFill>
+                  <pic:spPr bwMode="auto">
+                    <a:xfrm>
+                      <a:off x="0" y="0"/>
+                      <a:ext cx="5753100" cy="2918460"/>
+                    </a:xfrm>
+                    <a:prstGeom prst="rect">
+                      <a:avLst/>
+                    </a:prstGeom>
+                    <a:noFill/>
+                    <a:ln>
+                      <a:noFill/>
+                    </a:ln>
+                  </pic:spPr>
+                </pic:pic>
+              </a:graphicData>
+            </a:graphic>
+          </wp:inline>
+        </w:drawing>
+      </w:r>
+    </w:p>
+    <w:p/>
+    <w:p>
+      <w:r>
+        <w:t>Le certificat se créer dans la création de l’utilisateur.</w:t>
+      </w:r>
+    </w:p>
+    <w:p>
+      <w:r>
+        <w:lastRenderedPageBreak/>
+        <w:drawing>
+          <wp:inline distT="0" distB="0" distL="0" distR="0" wp14:anchorId="09A87F6A" wp14:editId="56D97B07">
+            <wp:extent cx="5760720" cy="3268980"/>
+            <wp:effectExtent l="0" t="0" r="0" b="7620"/>
+            <wp:docPr id="1960582745" name="Image 1" descr="Une image contenant texte, capture d’écran, Police, nombre&#10;&#10;Description générée automatiquement"/>
+            <wp:cNvGraphicFramePr>
+              <a:graphicFrameLocks xmlns:a="http://schemas.openxmlformats.org/drawingml/2006/main" noChangeAspect="1"/>
+            </wp:cNvGraphicFramePr>
+            <a:graphic xmlns:a="http://schemas.openxmlformats.org/drawingml/2006/main">
+              <a:graphicData uri="http://schemas.openxmlformats.org/drawingml/2006/picture">
+                <pic:pic xmlns:pic="http://schemas.openxmlformats.org/drawingml/2006/picture">
+                  <pic:nvPicPr>
+                    <pic:cNvPr id="1960582745" name="Image 1" descr="Une image contenant texte, capture d’écran, Police, nombre&#10;&#10;Description générée automatiquement"/>
+                    <pic:cNvPicPr/>
+                  </pic:nvPicPr>
+                  <pic:blipFill>
+                    <a:blip r:embed="rId16"/>
+                    <a:stretch>
+                      <a:fillRect/>
+                    </a:stretch>
+                  </pic:blipFill>
+                  <pic:spPr>
+                    <a:xfrm>
+                      <a:off x="0" y="0"/>
+                      <a:ext cx="5760720" cy="3268980"/>
+                    </a:xfrm>
+                    <a:prstGeom prst="rect">
+                      <a:avLst/>
+                    </a:prstGeom>
+                  </pic:spPr>
+                </pic:pic>
+              </a:graphicData>
+            </a:graphic>
+          </wp:inline>
+        </w:drawing>
+      </w:r>
+    </w:p>
+    <w:p/>
+    <w:p/>
+    <w:p>
+      <w:r>
+        <w:t xml:space="preserve">Puis on se dirige dans l’onglet </w:t>
+      </w:r>
+      <w:proofErr w:type="spellStart"/>
+      <w:r>
+        <w:t>OpenVPN</w:t>
+      </w:r>
+      <w:proofErr w:type="spellEnd"/>
+      <w:r>
+        <w:t xml:space="preserve"> du firewall, on va ensuite dans l’onglet client export puis on met la configuration suivante :</w:t>
+      </w:r>
+    </w:p>
+    <w:p>
+      <w:r>
+        <w:drawing>
+          <wp:inline distT="0" distB="0" distL="0" distR="0" wp14:anchorId="4040BCAA" wp14:editId="522C17E9">
+            <wp:extent cx="5760720" cy="2889250"/>
+            <wp:effectExtent l="0" t="0" r="0" b="6350"/>
+            <wp:docPr id="670057503" name="Image 1"/>
+            <wp:cNvGraphicFramePr>
+              <a:graphicFrameLocks xmlns:a="http://schemas.openxmlformats.org/drawingml/2006/main" noChangeAspect="1"/>
+            </wp:cNvGraphicFramePr>
+            <a:graphic xmlns:a="http://schemas.openxmlformats.org/drawingml/2006/main">
+              <a:graphicData uri="http://schemas.openxmlformats.org/drawingml/2006/picture">
+                <pic:pic xmlns:pic="http://schemas.openxmlformats.org/drawingml/2006/picture">
+                  <pic:nvPicPr>
+                    <pic:cNvPr id="670057503" name=""/>
+                    <pic:cNvPicPr/>
+                  </pic:nvPicPr>
+                  <pic:blipFill>
+                    <a:blip r:embed="rId17"/>
+                    <a:stretch>
+                      <a:fillRect/>
+                    </a:stretch>
+                  </pic:blipFill>
+                  <pic:spPr>
+                    <a:xfrm>
+                      <a:off x="0" y="0"/>
+                      <a:ext cx="5760720" cy="2889250"/>
+                    </a:xfrm>
+                    <a:prstGeom prst="rect">
+                      <a:avLst/>
+                    </a:prstGeom>
+                  </pic:spPr>
+                </pic:pic>
+              </a:graphicData>
+            </a:graphic>
+          </wp:inline>
+        </w:drawing>
+      </w:r>
+    </w:p>
+    <w:p/>
+    <w:p>
+      <w:r>
+        <w:t>Et tout en bas, on choisi le certificat de l’utilisateur qu’on souhaite exporter et on choisi dans notre cas « Most Clients ».</w:t>
+      </w:r>
+    </w:p>
+    <w:p>
+      <w:r>
+        <w:drawing>
+          <wp:inline distT="0" distB="0" distL="0" distR="0" wp14:anchorId="0E48457C" wp14:editId="3B8852F1">
+            <wp:extent cx="5760720" cy="425450"/>
+            <wp:effectExtent l="0" t="0" r="0" b="0"/>
+            <wp:docPr id="539466046" name="Image 1"/>
+            <wp:cNvGraphicFramePr>
+              <a:graphicFrameLocks xmlns:a="http://schemas.openxmlformats.org/drawingml/2006/main" noChangeAspect="1"/>
+            </wp:cNvGraphicFramePr>
+            <a:graphic xmlns:a="http://schemas.openxmlformats.org/drawingml/2006/main">
+              <a:graphicData uri="http://schemas.openxmlformats.org/drawingml/2006/picture">
+                <pic:pic xmlns:pic="http://schemas.openxmlformats.org/drawingml/2006/picture">
+                  <pic:nvPicPr>
+                    <pic:cNvPr id="539466046" name=""/>
+                    <pic:cNvPicPr/>
+                  </pic:nvPicPr>
+                  <pic:blipFill>
+                    <a:blip r:embed="rId18"/>
+                    <a:stretch>
+                      <a:fillRect/>
+                    </a:stretch>
+                  </pic:blipFill>
+                  <pic:spPr>
+                    <a:xfrm>
+                      <a:off x="0" y="0"/>
+                      <a:ext cx="5760720" cy="425450"/>
+                    </a:xfrm>
+                    <a:prstGeom prst="rect">
+                      <a:avLst/>
+                    </a:prstGeom>
+                  </pic:spPr>
+                </pic:pic>
+              </a:graphicData>
+            </a:graphic>
+          </wp:inline>
+        </w:drawing>
+      </w:r>
+    </w:p>
+    <w:p>
+      <w:pPr>
         <w:pStyle w:val="Titre1"/>
       </w:pPr>
       <w:bookmarkStart w:id="4" w:name="_Toc135583840"/>
       <w:r>
+        <w:lastRenderedPageBreak/>
         <w:t>2. Suppression d’un utilisateur</w:t>
       </w:r>
       <w:bookmarkEnd w:id="4"/>
@@ -1141,10 +1438,10 @@
       <w:r>
         <w:rPr>
           <w:rFonts w:ascii="Segoe UI" w:hAnsi="Segoe UI" w:cs="Segoe UI"/>
+          <w:noProof/>
           <w:sz w:val="18"/>
           <w:szCs w:val="18"/>
         </w:rPr>
-        <w:lastRenderedPageBreak/>
         <w:drawing>
           <wp:inline distT="0" distB="0" distL="0" distR="0" wp14:anchorId="6A803BD0" wp14:editId="0AB381CD">
             <wp:extent cx="5760720" cy="1151890"/>
@@ -1234,6 +1531,9 @@
     <w:p/>
     <w:p>
       <w:r>
+        <w:rPr>
+          <w:noProof/>
+        </w:rPr>
         <w:drawing>
           <wp:inline distT="0" distB="0" distL="0" distR="0" wp14:anchorId="0E9FC5E8" wp14:editId="05EE156C">
             <wp:extent cx="5760720" cy="5847080"/>
@@ -1250,7 +1550,7 @@
                     <pic:cNvPicPr/>
                   </pic:nvPicPr>
                   <pic:blipFill>
-                    <a:blip r:embed="rId14"/>
+                    <a:blip r:embed="rId19"/>
                     <a:stretch>
                       <a:fillRect/>
                     </a:stretch>
@@ -1730,6 +2030,7 @@
   <w:style w:type="character" w:default="1" w:styleId="Policepardfaut">
     <w:name w:val="Default Paragraph Font"/>
     <w:uiPriority w:val="1"/>
+    <w:semiHidden/>
     <w:unhideWhenUsed/>
   </w:style>
   <w:style w:type="table" w:default="1" w:styleId="TableauNormal">

</xml_diff>